<commit_message>
Poročilo work in progress
</commit_message>
<xml_diff>
--- a/Bezierovi zlepki-porocilo.docx
+++ b/Bezierovi zlepki-porocilo.docx
@@ -16,8 +16,13 @@
         <w:pStyle w:val="Naslov1"/>
         <w:jc w:val="center"/>
       </w:pPr>
-      <w:r>
-        <w:t>Bézierovi zlepki</w:t>
+      <w:proofErr w:type="spellStart"/>
+      <w:r>
+        <w:t>Bézierovi</w:t>
+      </w:r>
+      <w:proofErr w:type="spellEnd"/>
+      <w:r>
+        <w:t xml:space="preserve"> zlepki</w:t>
       </w:r>
     </w:p>
     <w:p/>
@@ -32,7 +37,15 @@
     <w:p/>
     <w:p>
       <w:r>
-        <w:t>Konstruirali bi radi gladek zlepek sestavljen iz Bézierovih krivulj, ki gre</w:t>
+        <w:t xml:space="preserve">Konstruirali bi radi gladek zlepek sestavljen iz </w:t>
+      </w:r>
+      <w:proofErr w:type="spellStart"/>
+      <w:r>
+        <w:t>Bézierovih</w:t>
+      </w:r>
+      <w:proofErr w:type="spellEnd"/>
+      <w:r>
+        <w:t xml:space="preserve"> krivulj, ki gre</w:t>
       </w:r>
     </w:p>
     <w:p>
@@ -54,10 +67,18 @@
         <w:t>zle</w:t>
       </w:r>
       <w:r>
-        <w:t>pka in morebitna samopresečišč</w:t>
-      </w:r>
-      <w:r>
-        <w:t>a.</w:t>
+        <w:t xml:space="preserve">pka in morebitna </w:t>
+      </w:r>
+      <w:proofErr w:type="spellStart"/>
+      <w:r>
+        <w:t>samopresečišč</w:t>
+      </w:r>
+      <w:r>
+        <w:t>a</w:t>
+      </w:r>
+      <w:proofErr w:type="spellEnd"/>
+      <w:r>
+        <w:t>.</w:t>
       </w:r>
     </w:p>
     <w:p/>
@@ -78,7 +99,15 @@
         <w:t>je potrebno konstruirati</w:t>
       </w:r>
       <w:r>
-        <w:t xml:space="preserve"> zlepek sestavljen iz Bézierovih krivulj</w:t>
+        <w:t xml:space="preserve"> zlepek sestavljen iz </w:t>
+      </w:r>
+      <w:proofErr w:type="spellStart"/>
+      <w:r>
+        <w:t>Bézierovih</w:t>
+      </w:r>
+      <w:proofErr w:type="spellEnd"/>
+      <w:r>
+        <w:t xml:space="preserve"> krivulj</w:t>
       </w:r>
     </w:p>
     <w:p>
@@ -156,7 +185,15 @@
         <w:t>č</w:t>
       </w:r>
       <w:r>
-        <w:t>k in izris Bézierove krivulje</w:t>
+        <w:t xml:space="preserve">k in izris </w:t>
+      </w:r>
+      <w:proofErr w:type="spellStart"/>
+      <w:r>
+        <w:t>Bézierove</w:t>
+      </w:r>
+      <w:proofErr w:type="spellEnd"/>
+      <w:r>
+        <w:t xml:space="preserve"> krivulje</w:t>
       </w:r>
       <w:r>
         <w:t xml:space="preserve"> </w:t>
@@ -168,8 +205,13 @@
         <w:t>č</w:t>
       </w:r>
       <w:r>
-        <w:t>un naj bo izveden z De Casteljauovem</w:t>
-      </w:r>
+        <w:t xml:space="preserve">un naj bo izveden z De </w:t>
+      </w:r>
+      <w:proofErr w:type="spellStart"/>
+      <w:r>
+        <w:t>Casteljauovem</w:t>
+      </w:r>
+      <w:proofErr w:type="spellEnd"/>
       <w:r>
         <w:t xml:space="preserve"> algoritmom.</w:t>
       </w:r>
@@ -195,7 +237,98 @@
         <w:t xml:space="preserve"> </w:t>
       </w:r>
       <w:r>
-        <w:t>iz Bézierovih krivulj iste stopnje.</w:t>
+        <w:t xml:space="preserve">iz </w:t>
+      </w:r>
+      <w:proofErr w:type="spellStart"/>
+      <w:r>
+        <w:t>Bézierovih</w:t>
+      </w:r>
+      <w:proofErr w:type="spellEnd"/>
+      <w:r>
+        <w:t xml:space="preserve"> krivulj iste stopnje.</w:t>
+      </w:r>
+    </w:p>
+    <w:p/>
+    <w:p>
+      <w:pPr>
+        <w:keepNext/>
+      </w:pPr>
+      <w:r>
+        <w:rPr>
+          <w:noProof/>
+          <w:lang w:eastAsia="sl-SI"/>
+        </w:rPr>
+        <w:drawing>
+          <wp:inline distT="0" distB="0" distL="0" distR="0">
+            <wp:extent cx="2718124" cy="2798860"/>
+            <wp:effectExtent l="19050" t="0" r="6026" b="0"/>
+            <wp:docPr id="3" name="Slika 2" descr="D:\Uporabniki\JureJ\Faks\MM\projekt2\krivulja.png"/>
+            <wp:cNvGraphicFramePr>
+              <a:graphicFrameLocks xmlns:a="http://schemas.openxmlformats.org/drawingml/2006/main" noChangeAspect="1"/>
+            </wp:cNvGraphicFramePr>
+            <a:graphic xmlns:a="http://schemas.openxmlformats.org/drawingml/2006/main">
+              <a:graphicData uri="http://schemas.openxmlformats.org/drawingml/2006/picture">
+                <pic:pic xmlns:pic="http://schemas.openxmlformats.org/drawingml/2006/picture">
+                  <pic:nvPicPr>
+                    <pic:cNvPr id="0" name="Picture 2" descr="D:\Uporabniki\JureJ\Faks\MM\projekt2\krivulja.png"/>
+                    <pic:cNvPicPr>
+                      <a:picLocks noChangeAspect="1" noChangeArrowheads="1"/>
+                    </pic:cNvPicPr>
+                  </pic:nvPicPr>
+                  <pic:blipFill>
+                    <a:blip r:embed="rId7" cstate="print"/>
+                    <a:stretch>
+                      <a:fillRect/>
+                    </a:stretch>
+                  </pic:blipFill>
+                  <pic:spPr bwMode="auto">
+                    <a:xfrm>
+                      <a:off x="0" y="0"/>
+                      <a:ext cx="2722353" cy="2803215"/>
+                    </a:xfrm>
+                    <a:prstGeom prst="rect">
+                      <a:avLst/>
+                    </a:prstGeom>
+                    <a:noFill/>
+                    <a:ln w="9525">
+                      <a:noFill/>
+                      <a:miter lim="800000"/>
+                      <a:headEnd/>
+                      <a:tailEnd/>
+                    </a:ln>
+                  </pic:spPr>
+                </pic:pic>
+              </a:graphicData>
+            </a:graphic>
+          </wp:inline>
+        </w:drawing>
+      </w:r>
+    </w:p>
+    <w:p>
+      <w:pPr>
+        <w:pStyle w:val="Napis"/>
+      </w:pPr>
+      <w:r>
+        <w:t xml:space="preserve">Slika </w:t>
+      </w:r>
+      <w:fldSimple w:instr=" SEQ Slika \* ARABIC ">
+        <w:r>
+          <w:rPr>
+            <w:noProof/>
+          </w:rPr>
+          <w:t>1</w:t>
+        </w:r>
+      </w:fldSimple>
+      <w:r>
+        <w:t xml:space="preserve">: </w:t>
+      </w:r>
+      <w:proofErr w:type="spellStart"/>
+      <w:r>
+        <w:t>Bezierov</w:t>
+      </w:r>
+      <w:proofErr w:type="spellEnd"/>
+      <w:r>
+        <w:t xml:space="preserve"> zlepek</w:t>
       </w:r>
     </w:p>
     <w:p/>
@@ -1364,6 +1497,13 @@
         <w:t>ko izpeljemo 1. kontrolno točko naslednje krivulje, opazimo, da je to le preslikava 2. kontrolne točke iz trenutne krivulje čez točko K (zadnjo točko trenutne in prvo naslednje krivulje)</w:t>
       </w:r>
     </w:p>
+    <w:p/>
+    <w:p>
+      <w:pPr>
+        <w:jc w:val="center"/>
+      </w:pPr>
+    </w:p>
+    <w:p/>
     <w:p>
       <w:pPr>
         <w:pStyle w:val="Odstavekseznama"/>
@@ -1517,10 +1657,107 @@
       </w:r>
     </w:p>
     <w:p/>
+    <w:p>
+      <w:pPr>
+        <w:keepNext/>
+      </w:pPr>
+      <w:r>
+        <w:rPr>
+          <w:noProof/>
+          <w:lang w:eastAsia="sl-SI"/>
+        </w:rPr>
+        <w:drawing>
+          <wp:inline distT="0" distB="0" distL="0" distR="0">
+            <wp:extent cx="2664908" cy="2528515"/>
+            <wp:effectExtent l="19050" t="0" r="2092" b="0"/>
+            <wp:docPr id="2" name="Slika 1" descr="D:\Uporabniki\JureJ\Faks\MM\projekt2\kontrolni tocki.png"/>
+            <wp:cNvGraphicFramePr>
+              <a:graphicFrameLocks xmlns:a="http://schemas.openxmlformats.org/drawingml/2006/main" noChangeAspect="1"/>
+            </wp:cNvGraphicFramePr>
+            <a:graphic xmlns:a="http://schemas.openxmlformats.org/drawingml/2006/main">
+              <a:graphicData uri="http://schemas.openxmlformats.org/drawingml/2006/picture">
+                <pic:pic xmlns:pic="http://schemas.openxmlformats.org/drawingml/2006/picture">
+                  <pic:nvPicPr>
+                    <pic:cNvPr id="0" name="Picture 1" descr="D:\Uporabniki\JureJ\Faks\MM\projekt2\kontrolni tocki.png"/>
+                    <pic:cNvPicPr>
+                      <a:picLocks noChangeAspect="1" noChangeArrowheads="1"/>
+                    </pic:cNvPicPr>
+                  </pic:nvPicPr>
+                  <pic:blipFill>
+                    <a:blip r:embed="rId8" cstate="print"/>
+                    <a:stretch>
+                      <a:fillRect/>
+                    </a:stretch>
+                  </pic:blipFill>
+                  <pic:spPr bwMode="auto">
+                    <a:xfrm>
+                      <a:off x="0" y="0"/>
+                      <a:ext cx="2669262" cy="2532646"/>
+                    </a:xfrm>
+                    <a:prstGeom prst="rect">
+                      <a:avLst/>
+                    </a:prstGeom>
+                    <a:noFill/>
+                    <a:ln w="9525">
+                      <a:noFill/>
+                      <a:miter lim="800000"/>
+                      <a:headEnd/>
+                      <a:tailEnd/>
+                    </a:ln>
+                  </pic:spPr>
+                </pic:pic>
+              </a:graphicData>
+            </a:graphic>
+          </wp:inline>
+        </w:drawing>
+      </w:r>
+    </w:p>
+    <w:p>
+      <w:pPr>
+        <w:pStyle w:val="Napis"/>
+      </w:pPr>
+      <w:r>
+        <w:t xml:space="preserve">Slika </w:t>
+      </w:r>
+      <w:fldSimple w:instr=" SEQ Slika \* ARABIC ">
+        <w:r>
+          <w:rPr>
+            <w:noProof/>
+          </w:rPr>
+          <w:t>2</w:t>
+        </w:r>
+      </w:fldSimple>
+      <w:r>
+        <w:t>: Položaj kontrolnih točk</w:t>
+      </w:r>
+    </w:p>
+    <w:p>
+      <w:pPr>
+        <w:pStyle w:val="Naslov2"/>
+      </w:pPr>
+    </w:p>
+    <w:p>
+      <w:pPr>
+        <w:pStyle w:val="Naslov2"/>
+      </w:pPr>
+      <w:r>
+        <w:t>Postopek:</w:t>
+      </w:r>
+    </w:p>
+    <w:p/>
+    <w:p>
+      <w:r>
+        <w:t>Uporabili smo programski jezik Java, ki ima soliden vmesnik za izrisovanje in interaktivno dodajanje točk, daljic, krivulj…</w:t>
+      </w:r>
+    </w:p>
     <w:p/>
     <w:p/>
     <w:p>
-      <w:r>
+      <w:pPr>
+        <w:pStyle w:val="Naslov2"/>
+      </w:pPr>
+      <w:r>
+        <w:lastRenderedPageBreak/>
         <w:t>Razporeditev dela:</w:t>
       </w:r>
     </w:p>
@@ -1532,8 +1769,13 @@
           <w:numId w:val="1"/>
         </w:numPr>
       </w:pPr>
-      <w:r>
-        <w:t>Juš Debelak: risanje podatkov, dodajanje in spreminjanje krivulj, izpeljava zveznosti zlepkov, poročilo</w:t>
+      <w:proofErr w:type="spellStart"/>
+      <w:r>
+        <w:t>Juš</w:t>
+      </w:r>
+      <w:proofErr w:type="spellEnd"/>
+      <w:r>
+        <w:t xml:space="preserve"> Debelak: risanje podatkov, dodajanje in spreminjanje krivulj, izpeljava zveznosti zlepkov, poročilo</w:t>
       </w:r>
     </w:p>
     <w:p>
@@ -1556,9 +1798,35 @@
           <w:numId w:val="1"/>
         </w:numPr>
       </w:pPr>
-      <w:r>
-        <w:t>Egidij Egej Vencelj: De Casteljauvov algoritem, računanje dolžine, iskanje samopresečišč</w:t>
-      </w:r>
+      <w:proofErr w:type="spellStart"/>
+      <w:r>
+        <w:t>Egidij</w:t>
+      </w:r>
+      <w:proofErr w:type="spellEnd"/>
+      <w:r>
+        <w:t xml:space="preserve"> </w:t>
+      </w:r>
+      <w:proofErr w:type="spellStart"/>
+      <w:r>
+        <w:t>Egej</w:t>
+      </w:r>
+      <w:proofErr w:type="spellEnd"/>
+      <w:r>
+        <w:t xml:space="preserve"> Vencelj: De </w:t>
+      </w:r>
+      <w:proofErr w:type="spellStart"/>
+      <w:r>
+        <w:t>Casteljauvov</w:t>
+      </w:r>
+      <w:proofErr w:type="spellEnd"/>
+      <w:r>
+        <w:t xml:space="preserve"> algoritem, računanje dolžine, iskanje </w:t>
+      </w:r>
+      <w:proofErr w:type="spellStart"/>
+      <w:r>
+        <w:t>samopresečišč</w:t>
+      </w:r>
+      <w:proofErr w:type="spellEnd"/>
     </w:p>
     <w:p>
       <w:pPr>
@@ -1598,7 +1866,7 @@
           <w:numId w:val="2"/>
         </w:numPr>
       </w:pPr>
-      <w:hyperlink r:id="rId5" w:history="1">
+      <w:hyperlink r:id="rId9" w:history="1">
         <w:r>
           <w:rPr>
             <w:rStyle w:val="Hiperpovezava"/>
@@ -1615,7 +1883,7 @@
           <w:numId w:val="2"/>
         </w:numPr>
       </w:pPr>
-      <w:hyperlink r:id="rId6" w:history="1">
+      <w:hyperlink r:id="rId10" w:history="1">
         <w:r>
           <w:rPr>
             <w:rStyle w:val="Hiperpovezava"/>
@@ -1632,7 +1900,7 @@
           <w:numId w:val="2"/>
         </w:numPr>
       </w:pPr>
-      <w:hyperlink r:id="rId7" w:history="1">
+      <w:hyperlink r:id="rId11" w:history="1">
         <w:r>
           <w:rPr>
             <w:rStyle w:val="Hiperpovezava"/>
@@ -1655,6 +1923,12 @@
     </w:p>
     <w:p/>
     <w:sectPr>
+      <w:headerReference w:type="even" r:id="rId12"/>
+      <w:headerReference w:type="default" r:id="rId13"/>
+      <w:footerReference w:type="even" r:id="rId14"/>
+      <w:footerReference w:type="default" r:id="rId15"/>
+      <w:headerReference w:type="first" r:id="rId16"/>
+      <w:footerReference w:type="first" r:id="rId17"/>
       <w:pgSz w:w="11906" w:h="16838"/>
       <w:pgMar w:top="1417" w:right="1417" w:bottom="1417" w:left="1417" w:header="708" w:footer="708" w:gutter="0"/>
       <w:cols w:space="708"/>
@@ -1662,6 +1936,122 @@
     </w:sectPr>
   </w:body>
 </w:document>
+</file>
+
+<file path=word/endnotes.xml><?xml version="1.0" encoding="utf-8"?>
+<w:endnotes xmlns:ve="http://schemas.openxmlformats.org/markup-compatibility/2006" xmlns:o="urn:schemas-microsoft-com:office:office" xmlns:r="http://schemas.openxmlformats.org/officeDocument/2006/relationships" xmlns:m="http://schemas.openxmlformats.org/officeDocument/2006/math" xmlns:v="urn:schemas-microsoft-com:vml" xmlns:wp="http://schemas.openxmlformats.org/drawingml/2006/wordprocessingDrawing" xmlns:w10="urn:schemas-microsoft-com:office:word" xmlns:w="http://schemas.openxmlformats.org/wordprocessingml/2006/main" xmlns:wne="http://schemas.microsoft.com/office/word/2006/wordml">
+  <w:endnote w:type="separator" w:id="-1">
+    <w:p>
+      <w:r>
+        <w:separator/>
+      </w:r>
+    </w:p>
+  </w:endnote>
+  <w:endnote w:type="continuationSeparator" w:id="0">
+    <w:p>
+      <w:r>
+        <w:continuationSeparator/>
+      </w:r>
+    </w:p>
+  </w:endnote>
+</w:endnotes>
+</file>
+
+<file path=word/footer1.xml><?xml version="1.0" encoding="utf-8"?>
+<w:ftr xmlns:ve="http://schemas.openxmlformats.org/markup-compatibility/2006" xmlns:o="urn:schemas-microsoft-com:office:office" xmlns:r="http://schemas.openxmlformats.org/officeDocument/2006/relationships" xmlns:m="http://schemas.openxmlformats.org/officeDocument/2006/math" xmlns:v="urn:schemas-microsoft-com:vml" xmlns:wp="http://schemas.openxmlformats.org/drawingml/2006/wordprocessingDrawing" xmlns:w10="urn:schemas-microsoft-com:office:word" xmlns:w="http://schemas.openxmlformats.org/wordprocessingml/2006/main" xmlns:wne="http://schemas.microsoft.com/office/word/2006/wordml">
+  <w:p>
+    <w:pPr>
+      <w:pStyle w:val="Noga"/>
+    </w:pPr>
+  </w:p>
+</w:ftr>
+</file>
+
+<file path=word/footer2.xml><?xml version="1.0" encoding="utf-8"?>
+<w:ftr xmlns:ve="http://schemas.openxmlformats.org/markup-compatibility/2006" xmlns:o="urn:schemas-microsoft-com:office:office" xmlns:r="http://schemas.openxmlformats.org/officeDocument/2006/relationships" xmlns:m="http://schemas.openxmlformats.org/officeDocument/2006/math" xmlns:v="urn:schemas-microsoft-com:vml" xmlns:wp="http://schemas.openxmlformats.org/drawingml/2006/wordprocessingDrawing" xmlns:w10="urn:schemas-microsoft-com:office:word" xmlns:w="http://schemas.openxmlformats.org/wordprocessingml/2006/main" xmlns:wne="http://schemas.microsoft.com/office/word/2006/wordml">
+  <w:p>
+    <w:pPr>
+      <w:pStyle w:val="Noga"/>
+    </w:pPr>
+    <w:r>
+      <w:t xml:space="preserve">Matematično modeliranje: </w:t>
+    </w:r>
+    <w:proofErr w:type="spellStart"/>
+    <w:r>
+      <w:t>Bezierovi</w:t>
+    </w:r>
+    <w:proofErr w:type="spellEnd"/>
+    <w:r>
+      <w:t xml:space="preserve"> zlepki</w:t>
+    </w:r>
+    <w:r>
+      <w:tab/>
+    </w:r>
+    <w:r>
+      <w:tab/>
+      <w:t>11.6.2015</w:t>
+    </w:r>
+  </w:p>
+</w:ftr>
+</file>
+
+<file path=word/footer3.xml><?xml version="1.0" encoding="utf-8"?>
+<w:ftr xmlns:ve="http://schemas.openxmlformats.org/markup-compatibility/2006" xmlns:o="urn:schemas-microsoft-com:office:office" xmlns:r="http://schemas.openxmlformats.org/officeDocument/2006/relationships" xmlns:m="http://schemas.openxmlformats.org/officeDocument/2006/math" xmlns:v="urn:schemas-microsoft-com:vml" xmlns:wp="http://schemas.openxmlformats.org/drawingml/2006/wordprocessingDrawing" xmlns:w10="urn:schemas-microsoft-com:office:word" xmlns:w="http://schemas.openxmlformats.org/wordprocessingml/2006/main" xmlns:wne="http://schemas.microsoft.com/office/word/2006/wordml">
+  <w:p>
+    <w:pPr>
+      <w:pStyle w:val="Noga"/>
+    </w:pPr>
+  </w:p>
+</w:ftr>
+</file>
+
+<file path=word/footnotes.xml><?xml version="1.0" encoding="utf-8"?>
+<w:footnotes xmlns:ve="http://schemas.openxmlformats.org/markup-compatibility/2006" xmlns:o="urn:schemas-microsoft-com:office:office" xmlns:r="http://schemas.openxmlformats.org/officeDocument/2006/relationships" xmlns:m="http://schemas.openxmlformats.org/officeDocument/2006/math" xmlns:v="urn:schemas-microsoft-com:vml" xmlns:wp="http://schemas.openxmlformats.org/drawingml/2006/wordprocessingDrawing" xmlns:w10="urn:schemas-microsoft-com:office:word" xmlns:w="http://schemas.openxmlformats.org/wordprocessingml/2006/main" xmlns:wne="http://schemas.microsoft.com/office/word/2006/wordml">
+  <w:footnote w:type="separator" w:id="-1">
+    <w:p>
+      <w:r>
+        <w:separator/>
+      </w:r>
+    </w:p>
+  </w:footnote>
+  <w:footnote w:type="continuationSeparator" w:id="0">
+    <w:p>
+      <w:r>
+        <w:continuationSeparator/>
+      </w:r>
+    </w:p>
+  </w:footnote>
+</w:footnotes>
+</file>
+
+<file path=word/header1.xml><?xml version="1.0" encoding="utf-8"?>
+<w:hdr xmlns:ve="http://schemas.openxmlformats.org/markup-compatibility/2006" xmlns:o="urn:schemas-microsoft-com:office:office" xmlns:r="http://schemas.openxmlformats.org/officeDocument/2006/relationships" xmlns:m="http://schemas.openxmlformats.org/officeDocument/2006/math" xmlns:v="urn:schemas-microsoft-com:vml" xmlns:wp="http://schemas.openxmlformats.org/drawingml/2006/wordprocessingDrawing" xmlns:w10="urn:schemas-microsoft-com:office:word" xmlns:w="http://schemas.openxmlformats.org/wordprocessingml/2006/main" xmlns:wne="http://schemas.microsoft.com/office/word/2006/wordml">
+  <w:p>
+    <w:pPr>
+      <w:pStyle w:val="Glava"/>
+    </w:pPr>
+  </w:p>
+</w:hdr>
+</file>
+
+<file path=word/header2.xml><?xml version="1.0" encoding="utf-8"?>
+<w:hdr xmlns:ve="http://schemas.openxmlformats.org/markup-compatibility/2006" xmlns:o="urn:schemas-microsoft-com:office:office" xmlns:r="http://schemas.openxmlformats.org/officeDocument/2006/relationships" xmlns:m="http://schemas.openxmlformats.org/officeDocument/2006/math" xmlns:v="urn:schemas-microsoft-com:vml" xmlns:wp="http://schemas.openxmlformats.org/drawingml/2006/wordprocessingDrawing" xmlns:w10="urn:schemas-microsoft-com:office:word" xmlns:w="http://schemas.openxmlformats.org/wordprocessingml/2006/main" xmlns:wne="http://schemas.microsoft.com/office/word/2006/wordml">
+  <w:p>
+    <w:pPr>
+      <w:pStyle w:val="Glava"/>
+    </w:pPr>
+  </w:p>
+</w:hdr>
+</file>
+
+<file path=word/header3.xml><?xml version="1.0" encoding="utf-8"?>
+<w:hdr xmlns:ve="http://schemas.openxmlformats.org/markup-compatibility/2006" xmlns:o="urn:schemas-microsoft-com:office:office" xmlns:r="http://schemas.openxmlformats.org/officeDocument/2006/relationships" xmlns:m="http://schemas.openxmlformats.org/officeDocument/2006/math" xmlns:v="urn:schemas-microsoft-com:vml" xmlns:wp="http://schemas.openxmlformats.org/drawingml/2006/wordprocessingDrawing" xmlns:w10="urn:schemas-microsoft-com:office:word" xmlns:w="http://schemas.openxmlformats.org/wordprocessingml/2006/main" xmlns:wne="http://schemas.microsoft.com/office/word/2006/wordml">
+  <w:p>
+    <w:pPr>
+      <w:pStyle w:val="Glava"/>
+    </w:pPr>
+  </w:p>
+</w:hdr>
 </file>
 
 <file path=word/numbering.xml><?xml version="1.0" encoding="utf-8"?>
@@ -2571,6 +2961,83 @@
       <w:u w:val="single"/>
     </w:rPr>
   </w:style>
+  <w:style w:type="paragraph" w:styleId="Napis">
+    <w:name w:val="caption"/>
+    <w:basedOn w:val="Navaden"/>
+    <w:next w:val="Navaden"/>
+    <w:uiPriority w:val="35"/>
+    <w:unhideWhenUsed/>
+    <w:qFormat/>
+    <w:rsid w:val="000529A3"/>
+    <w:pPr>
+      <w:spacing w:after="200"/>
+    </w:pPr>
+    <w:rPr>
+      <w:b/>
+      <w:bCs/>
+      <w:color w:val="4F81BD" w:themeColor="accent1"/>
+      <w:sz w:val="18"/>
+      <w:szCs w:val="18"/>
+    </w:rPr>
+  </w:style>
+  <w:style w:type="paragraph" w:styleId="Glava">
+    <w:name w:val="header"/>
+    <w:basedOn w:val="Navaden"/>
+    <w:link w:val="GlavaZnak"/>
+    <w:uiPriority w:val="99"/>
+    <w:semiHidden/>
+    <w:unhideWhenUsed/>
+    <w:rsid w:val="00F36910"/>
+    <w:pPr>
+      <w:tabs>
+        <w:tab w:val="center" w:pos="4536"/>
+        <w:tab w:val="right" w:pos="9072"/>
+      </w:tabs>
+    </w:pPr>
+  </w:style>
+  <w:style w:type="character" w:customStyle="1" w:styleId="GlavaZnak">
+    <w:name w:val="Glava Znak"/>
+    <w:basedOn w:val="Privzetapisavaodstavka"/>
+    <w:link w:val="Glava"/>
+    <w:uiPriority w:val="99"/>
+    <w:semiHidden/>
+    <w:rsid w:val="00F36910"/>
+    <w:rPr>
+      <w:rFonts w:ascii="Arial" w:eastAsia="SimSun" w:hAnsi="Arial" w:cs="Times New Roman"/>
+      <w:sz w:val="24"/>
+      <w:szCs w:val="24"/>
+      <w:lang w:eastAsia="zh-CN"/>
+    </w:rPr>
+  </w:style>
+  <w:style w:type="paragraph" w:styleId="Noga">
+    <w:name w:val="footer"/>
+    <w:basedOn w:val="Navaden"/>
+    <w:link w:val="NogaZnak"/>
+    <w:uiPriority w:val="99"/>
+    <w:semiHidden/>
+    <w:unhideWhenUsed/>
+    <w:rsid w:val="00F36910"/>
+    <w:pPr>
+      <w:tabs>
+        <w:tab w:val="center" w:pos="4536"/>
+        <w:tab w:val="right" w:pos="9072"/>
+      </w:tabs>
+    </w:pPr>
+  </w:style>
+  <w:style w:type="character" w:customStyle="1" w:styleId="NogaZnak">
+    <w:name w:val="Noga Znak"/>
+    <w:basedOn w:val="Privzetapisavaodstavka"/>
+    <w:link w:val="Noga"/>
+    <w:uiPriority w:val="99"/>
+    <w:semiHidden/>
+    <w:rsid w:val="00F36910"/>
+    <w:rPr>
+      <w:rFonts w:ascii="Arial" w:eastAsia="SimSun" w:hAnsi="Arial" w:cs="Times New Roman"/>
+      <w:sz w:val="24"/>
+      <w:szCs w:val="24"/>
+      <w:lang w:eastAsia="zh-CN"/>
+    </w:rPr>
+  </w:style>
 </w:styles>
 </file>
 

</xml_diff>